<commit_message>
numerous changes in preparation for face 2 face
code clean up
added some docs
fixed package.json to install connect and closure-library
</commit_message>
<xml_diff>
--- a/CommunicationAPI/UnitTests/UnitTests.docx
+++ b/CommunicationAPI/UnitTests/UnitTests.docx
@@ -4,7 +4,23 @@
   <w:body>
     <w:p>
       <w:r>
+        <w:t>Tests are run on DEBUG/NO DEBUG versions of widget_api.js.</w:t>
+      </w:r>
+      <w:bookmarkStart w:id="0" w:name="_GoBack"/>
+      <w:bookmarkEnd w:id="0"/>
+    </w:p>
+    <w:p>
+      <w:r>
         <w:t>Communication</w:t>
+      </w:r>
+      <w:r>
+        <w:t xml:space="preserve"> – tests a simple topic publish</w:t>
+      </w:r>
+      <w:r>
+        <w:t xml:space="preserve"> by root</w:t>
+      </w:r>
+      <w:r>
+        <w:t xml:space="preserve"> and a response by a child widget using a separate topic</w:t>
       </w:r>
     </w:p>
     <w:p>
@@ -13,23 +29,154 @@
         <w:t>CommunicationHierarchy</w:t>
       </w:r>
       <w:proofErr w:type="spellEnd"/>
+      <w:r>
+        <w:t xml:space="preserve"> – loads 3 layers of </w:t>
+      </w:r>
+      <w:r>
+        <w:t>windows</w:t>
+      </w:r>
+      <w:r>
+        <w:t>, tests a grandchild component publishing a topic and that a grandchild on a separate lineage can subscribe and receive that topic.</w:t>
+      </w:r>
     </w:p>
     <w:p>
       <w:r>
         <w:t>Propagation</w:t>
       </w:r>
+      <w:r>
+        <w:t xml:space="preserve"> – tests event propagation</w:t>
+      </w:r>
     </w:p>
     <w:p>
       <w:r>
         <w:t>Handlers</w:t>
       </w:r>
+      <w:r>
+        <w:t xml:space="preserve"> – tests that a topic can have multiple handlers</w:t>
+      </w:r>
     </w:p>
     <w:p>
+      <w:proofErr w:type="spellStart"/>
       <w:r>
         <w:t>SysPause</w:t>
       </w:r>
-      <w:bookmarkStart w:id="0" w:name="_GoBack"/>
-      <w:bookmarkEnd w:id="0"/>
+      <w:proofErr w:type="spellEnd"/>
+      <w:r>
+        <w:t xml:space="preserve"> – tests the </w:t>
+      </w:r>
+      <w:proofErr w:type="spellStart"/>
+      <w:r>
+        <w:t>sysPause</w:t>
+      </w:r>
+      <w:proofErr w:type="spellEnd"/>
+      <w:r>
+        <w:t xml:space="preserve"> topic</w:t>
+      </w:r>
+    </w:p>
+    <w:p>
+      <w:r>
+        <w:t xml:space="preserve">Domain Isolation – tests </w:t>
+      </w:r>
+      <w:r>
+        <w:t xml:space="preserve">domain isolation of a widget </w:t>
+      </w:r>
+      <w:r>
+        <w:t xml:space="preserve">from its parent, this requires an addition to the hosts file (Mac: </w:t>
+      </w:r>
+      <w:r>
+        <w:rPr>
+          <w:rFonts w:asciiTheme="majorHAnsi" w:hAnsiTheme="majorHAnsi"/>
+        </w:rPr>
+        <w:t>/private/</w:t>
+      </w:r>
+      <w:proofErr w:type="spellStart"/>
+      <w:r>
+        <w:rPr>
+          <w:rFonts w:asciiTheme="majorHAnsi" w:hAnsiTheme="majorHAnsi"/>
+        </w:rPr>
+        <w:t>etc</w:t>
+      </w:r>
+      <w:proofErr w:type="spellEnd"/>
+      <w:r>
+        <w:rPr>
+          <w:rFonts w:asciiTheme="majorHAnsi" w:hAnsiTheme="majorHAnsi"/>
+        </w:rPr>
+        <w:t>/hosts</w:t>
+      </w:r>
+      <w:r>
+        <w:t xml:space="preserve">, Windows:  </w:t>
+      </w:r>
+      <w:r>
+        <w:rPr>
+          <w:rFonts w:asciiTheme="majorHAnsi" w:hAnsiTheme="majorHAnsi" w:cs="Lucida Sans Unicode"/>
+          <w:color w:val="0E0E0E"/>
+        </w:rPr>
+        <w:t>%</w:t>
+      </w:r>
+      <w:proofErr w:type="spellStart"/>
+      <w:r>
+        <w:rPr>
+          <w:rFonts w:asciiTheme="majorHAnsi" w:hAnsiTheme="majorHAnsi" w:cs="Lucida Sans Unicode"/>
+          <w:color w:val="0E0E0E"/>
+        </w:rPr>
+        <w:t>systemroot</w:t>
+      </w:r>
+      <w:proofErr w:type="spellEnd"/>
+      <w:r>
+        <w:rPr>
+          <w:rFonts w:asciiTheme="majorHAnsi" w:hAnsiTheme="majorHAnsi" w:cs="Lucida Sans Unicode"/>
+          <w:color w:val="0E0E0E"/>
+        </w:rPr>
+        <w:t>%\system32\drivers\</w:t>
+      </w:r>
+      <w:proofErr w:type="spellStart"/>
+      <w:r>
+        <w:rPr>
+          <w:rFonts w:asciiTheme="majorHAnsi" w:hAnsiTheme="majorHAnsi" w:cs="Lucida Sans Unicode"/>
+          <w:color w:val="0E0E0E"/>
+        </w:rPr>
+        <w:t>etc</w:t>
+      </w:r>
+      <w:proofErr w:type="spellEnd"/>
+      <w:r>
+        <w:rPr>
+          <w:rFonts w:asciiTheme="majorHAnsi" w:hAnsiTheme="majorHAnsi" w:cs="Lucida Sans Unicode"/>
+          <w:color w:val="0E0E0E"/>
+        </w:rPr>
+        <w:t>\</w:t>
+      </w:r>
+      <w:r>
+        <w:rPr>
+          <w:rFonts w:asciiTheme="majorHAnsi" w:hAnsiTheme="majorHAnsi" w:cs="Lucida Sans Unicode"/>
+          <w:color w:val="0E0E0E"/>
+        </w:rPr>
+        <w:t xml:space="preserve">) – </w:t>
+      </w:r>
+      <w:r>
+        <w:rPr>
+          <w:rFonts w:cs="Lucida Sans Unicode"/>
+          <w:color w:val="0E0E0E"/>
+        </w:rPr>
+        <w:t xml:space="preserve">add line </w:t>
+      </w:r>
+      <w:r>
+        <w:rPr>
+          <w:rFonts w:cs="Lucida Sans Unicode"/>
+        </w:rPr>
+        <w:t>“</w:t>
+      </w:r>
+      <w:r>
+        <w:rPr>
+          <w:rFonts w:asciiTheme="majorHAnsi" w:hAnsiTheme="majorHAnsi" w:cs="Monaco"/>
+        </w:rPr>
+        <w:t>127.0.0.1       acmewidget.cr</w:t>
+      </w:r>
+      <w:r>
+        <w:rPr>
+          <w:rFonts w:cs="Monaco"/>
+        </w:rPr>
+        <w:t>”</w:t>
+      </w:r>
     </w:p>
     <w:sectPr>
       <w:pgSz w:w="12240" w:h="15840"/>

</xml_diff>